<commit_message>
parts of the content modified.
dude, green parts of the content has been edited due to layout and alignment issues.
</commit_message>
<xml_diff>
--- a/serendip-website-ui-main-exports/1st-page-website-content.docx
+++ b/serendip-website-ui-main-exports/1st-page-website-content.docx
@@ -1586,25 +1586,25 @@
           <w:rFonts w:ascii="XeroSans" w:eastAsia="Times New Roman" w:hAnsi="XeroSans" w:cs="XeroSans"/>
           <w:b/>
           <w:bCs/>
-          <w:color w:val="444444"/>
-          <w:sz w:val="20"/>
-          <w:szCs w:val="20"/>
-          <w:rtl/>
-          <w:lang w:bidi="fa-IR"/>
-        </w:rPr>
-      </w:pPr>
-      <w:r>
-        <w:rPr>
-          <w:rFonts w:ascii="XeroSans" w:eastAsia="Times New Roman" w:hAnsi="XeroSans" w:cs="XeroSans" w:hint="cs"/>
-          <w:b/>
-          <w:bCs/>
-          <w:color w:val="444444"/>
-          <w:sz w:val="20"/>
-          <w:szCs w:val="20"/>
-          <w:rtl/>
-          <w:lang w:bidi="fa-IR"/>
-        </w:rPr>
-        <w:t xml:space="preserve">ارتباطاتی </w:t>
+          <w:color w:val="00B050"/>
+          <w:sz w:val="20"/>
+          <w:szCs w:val="20"/>
+          <w:rtl/>
+          <w:lang w:bidi="fa-IR"/>
+        </w:rPr>
+      </w:pPr>
+      <w:r>
+        <w:rPr>
+          <w:rFonts w:ascii="XeroSans" w:eastAsia="Times New Roman" w:hAnsi="XeroSans" w:cs="XeroSans" w:hint="cs"/>
+          <w:b/>
+          <w:bCs/>
+          <w:color w:val="00B050"/>
+          <w:sz w:val="20"/>
+          <w:szCs w:val="20"/>
+          <w:rtl/>
+          <w:lang w:bidi="fa-IR"/>
+        </w:rPr>
+        <w:t xml:space="preserve">خلق و بازسازی ارتباطات </w:t>
       </w:r>
       <w:proofErr w:type="spellStart"/>
       <w:r>
@@ -1612,7 +1612,7 @@
           <w:rFonts w:ascii="XeroSans" w:eastAsia="Times New Roman" w:hAnsi="XeroSans" w:cs="XeroSans" w:hint="cs"/>
           <w:b/>
           <w:bCs/>
-          <w:color w:val="444444"/>
+          <w:color w:val="00B050"/>
           <w:sz w:val="20"/>
           <w:szCs w:val="20"/>
           <w:rtl/>
@@ -1621,53 +1621,87 @@
         <w:t>اثربخش</w:t>
       </w:r>
       <w:proofErr w:type="spellEnd"/>
-      <w:r>
-        <w:rPr>
-          <w:rFonts w:ascii="XeroSans" w:eastAsia="Times New Roman" w:hAnsi="XeroSans" w:cs="XeroSans" w:hint="cs"/>
-          <w:b/>
-          <w:bCs/>
-          <w:color w:val="444444"/>
-          <w:sz w:val="20"/>
-          <w:szCs w:val="20"/>
-          <w:rtl/>
-          <w:lang w:bidi="fa-IR"/>
-        </w:rPr>
-        <w:t xml:space="preserve"> را با مخاطبان خود خلق کنید</w:t>
-      </w:r>
-    </w:p>
-    <w:p>
-      <w:pPr>
-        <w:shd w:val="clear" w:color="auto" w:fill="FFFFFF"/>
-        <w:bidi/>
-        <w:spacing w:after="0" w:line="450" w:lineRule="atLeast"/>
-        <w:jc w:val="both"/>
-        <w:textAlignment w:val="baseline"/>
-        <w:rPr>
-          <w:rFonts w:ascii="XeroSans" w:eastAsia="Times New Roman" w:hAnsi="XeroSans" w:cs="XeroSans"/>
-          <w:color w:val="444444"/>
-          <w:sz w:val="20"/>
-          <w:szCs w:val="20"/>
-          <w:rtl/>
-          <w:lang w:bidi="fa-IR"/>
-        </w:rPr>
-      </w:pPr>
+    </w:p>
+    <w:p>
+      <w:pPr>
+        <w:shd w:val="clear" w:color="auto" w:fill="FFFFFF"/>
+        <w:bidi/>
+        <w:spacing w:after="0" w:line="450" w:lineRule="atLeast"/>
+        <w:jc w:val="both"/>
+        <w:textAlignment w:val="baseline"/>
+        <w:rPr>
+          <w:rFonts w:ascii="XeroSans" w:eastAsia="Times New Roman" w:hAnsi="XeroSans" w:cs="XeroSans"/>
+          <w:color w:val="00B050"/>
+          <w:sz w:val="20"/>
+          <w:szCs w:val="20"/>
+          <w:rtl/>
+          <w:lang w:bidi="fa-IR"/>
+        </w:rPr>
+      </w:pPr>
+      <w:bookmarkStart w:id="0" w:name="_GoBack"/>
+      <w:r>
+        <w:rPr>
+          <w:rFonts w:ascii="XeroSans" w:eastAsia="Times New Roman" w:hAnsi="XeroSans" w:cs="XeroSans" w:hint="cs"/>
+          <w:color w:val="00B050"/>
+          <w:sz w:val="20"/>
+          <w:szCs w:val="20"/>
+          <w:rtl/>
+          <w:lang w:bidi="fa-IR"/>
+        </w:rPr>
+        <w:t xml:space="preserve">ادامه بقا و شکوفایی هر کسب و کار در گرو خلق ارتباطات جدید، مدیریت و هدایت هدفمند </w:t>
+      </w:r>
       <w:proofErr w:type="spellStart"/>
       <w:r>
         <w:rPr>
           <w:rFonts w:ascii="XeroSans" w:eastAsia="Times New Roman" w:hAnsi="XeroSans" w:cs="XeroSans" w:hint="cs"/>
-          <w:color w:val="444444"/>
-          <w:sz w:val="20"/>
-          <w:szCs w:val="20"/>
-          <w:rtl/>
-          <w:lang w:bidi="fa-IR"/>
-        </w:rPr>
-        <w:t>سامان‌دهی</w:t>
+          <w:color w:val="00B050"/>
+          <w:sz w:val="20"/>
+          <w:szCs w:val="20"/>
+          <w:rtl/>
+          <w:lang w:bidi="fa-IR"/>
+        </w:rPr>
+        <w:t>سرنخ‌ها</w:t>
       </w:r>
       <w:proofErr w:type="spellEnd"/>
       <w:r>
         <w:rPr>
           <w:rFonts w:ascii="XeroSans" w:eastAsia="Times New Roman" w:hAnsi="XeroSans" w:cs="XeroSans" w:hint="cs"/>
-          <w:color w:val="444444"/>
+          <w:color w:val="00B050"/>
+          <w:sz w:val="20"/>
+          <w:szCs w:val="20"/>
+          <w:rtl/>
+          <w:lang w:bidi="fa-IR"/>
+        </w:rPr>
+        <w:t xml:space="preserve"> و ایجاد پایداری، تقویت و بازسازی نحوه تعاملات است که منجر به </w:t>
+      </w:r>
+      <w:r>
+        <w:rPr>
+          <w:rFonts w:ascii="XeroSans" w:eastAsia="Times New Roman" w:hAnsi="XeroSans" w:cs="XeroSans" w:hint="cs"/>
+          <w:color w:val="00B050"/>
+          <w:sz w:val="20"/>
+          <w:szCs w:val="20"/>
+          <w:rtl/>
+          <w:lang w:bidi="fa-IR"/>
+        </w:rPr>
+        <w:t xml:space="preserve">همکاری </w:t>
+      </w:r>
+      <w:proofErr w:type="spellStart"/>
+      <w:r>
+        <w:rPr>
+          <w:rFonts w:ascii="XeroSans" w:eastAsia="Times New Roman" w:hAnsi="XeroSans" w:cs="XeroSans" w:hint="cs"/>
+          <w:color w:val="00B050"/>
+          <w:sz w:val="20"/>
+          <w:szCs w:val="20"/>
+          <w:rtl/>
+          <w:lang w:bidi="fa-IR"/>
+        </w:rPr>
+        <w:t>مطلوب‌تر</w:t>
+      </w:r>
+      <w:proofErr w:type="spellEnd"/>
+      <w:r>
+        <w:rPr>
+          <w:rFonts w:ascii="XeroSans" w:eastAsia="Times New Roman" w:hAnsi="XeroSans" w:cs="XeroSans" w:hint="cs"/>
+          <w:color w:val="00B050"/>
           <w:sz w:val="20"/>
           <w:szCs w:val="20"/>
           <w:rtl/>
@@ -1675,302 +1709,392 @@
         </w:rPr>
         <w:t xml:space="preserve"> </w:t>
       </w:r>
+      <w:r>
+        <w:rPr>
+          <w:rFonts w:ascii="XeroSans" w:eastAsia="Times New Roman" w:hAnsi="XeroSans" w:cs="XeroSans" w:hint="cs"/>
+          <w:color w:val="00B050"/>
+          <w:sz w:val="20"/>
+          <w:szCs w:val="20"/>
+          <w:rtl/>
+          <w:lang w:bidi="fa-IR"/>
+        </w:rPr>
+        <w:t xml:space="preserve">و </w:t>
+      </w:r>
       <w:proofErr w:type="spellStart"/>
       <w:r>
         <w:rPr>
           <w:rFonts w:ascii="XeroSans" w:eastAsia="Times New Roman" w:hAnsi="XeroSans" w:cs="XeroSans" w:hint="cs"/>
-          <w:color w:val="444444"/>
-          <w:sz w:val="20"/>
-          <w:szCs w:val="20"/>
-          <w:rtl/>
-          <w:lang w:bidi="fa-IR"/>
-        </w:rPr>
-        <w:t>بیش‌تر</w:t>
+          <w:color w:val="00B050"/>
+          <w:sz w:val="20"/>
+          <w:szCs w:val="20"/>
+          <w:rtl/>
+          <w:lang w:bidi="fa-IR"/>
+        </w:rPr>
+        <w:t>سوددهی</w:t>
       </w:r>
       <w:proofErr w:type="spellEnd"/>
       <w:r>
         <w:rPr>
           <w:rFonts w:ascii="XeroSans" w:eastAsia="Times New Roman" w:hAnsi="XeroSans" w:cs="XeroSans" w:hint="cs"/>
-          <w:color w:val="444444"/>
-          <w:sz w:val="20"/>
-          <w:szCs w:val="20"/>
-          <w:rtl/>
-          <w:lang w:bidi="fa-IR"/>
-        </w:rPr>
-        <w:t xml:space="preserve"> ارتباطات</w:t>
-      </w:r>
-    </w:p>
-    <w:p>
-      <w:pPr>
-        <w:shd w:val="clear" w:color="auto" w:fill="FFFFFF"/>
-        <w:bidi/>
-        <w:spacing w:after="0" w:line="450" w:lineRule="atLeast"/>
-        <w:jc w:val="both"/>
-        <w:textAlignment w:val="baseline"/>
-        <w:rPr>
-          <w:rFonts w:ascii="XeroSans" w:eastAsia="Times New Roman" w:hAnsi="XeroSans" w:cs="XeroSans"/>
-          <w:color w:val="444444"/>
-          <w:sz w:val="20"/>
-          <w:szCs w:val="20"/>
-          <w:rtl/>
-          <w:lang w:bidi="fa-IR"/>
-        </w:rPr>
-      </w:pPr>
-      <w:r>
-        <w:rPr>
-          <w:rFonts w:ascii="XeroSans" w:eastAsia="Times New Roman" w:hAnsi="XeroSans" w:cs="XeroSans" w:hint="cs"/>
-          <w:color w:val="444444"/>
-          <w:sz w:val="20"/>
-          <w:szCs w:val="20"/>
-          <w:rtl/>
-          <w:lang w:bidi="fa-IR"/>
-        </w:rPr>
-        <w:t xml:space="preserve">همکاری </w:t>
+          <w:color w:val="00B050"/>
+          <w:sz w:val="20"/>
+          <w:szCs w:val="20"/>
+          <w:rtl/>
+          <w:lang w:bidi="fa-IR"/>
+        </w:rPr>
+        <w:t xml:space="preserve"> بالاتر</w:t>
+      </w:r>
+      <w:r>
+        <w:rPr>
+          <w:rFonts w:ascii="XeroSans" w:eastAsia="Times New Roman" w:hAnsi="XeroSans" w:cs="XeroSans" w:hint="cs"/>
+          <w:color w:val="00B050"/>
+          <w:sz w:val="20"/>
+          <w:szCs w:val="20"/>
+          <w:rtl/>
+          <w:lang w:bidi="fa-IR"/>
+        </w:rPr>
+        <w:t xml:space="preserve"> خواهد شد.</w:t>
+      </w:r>
+    </w:p>
+    <w:bookmarkEnd w:id="0"/>
+    <w:p>
+      <w:pPr>
+        <w:shd w:val="clear" w:color="auto" w:fill="FFFFFF"/>
+        <w:bidi/>
+        <w:spacing w:after="0" w:line="450" w:lineRule="atLeast"/>
+        <w:jc w:val="both"/>
+        <w:textAlignment w:val="baseline"/>
+        <w:rPr>
+          <w:rFonts w:ascii="XeroSans" w:eastAsia="Times New Roman" w:hAnsi="XeroSans" w:cs="XeroSans"/>
+          <w:color w:val="444444"/>
+          <w:sz w:val="20"/>
+          <w:szCs w:val="20"/>
+          <w:rtl/>
+          <w:lang w:bidi="fa-IR"/>
+        </w:rPr>
+      </w:pPr>
+    </w:p>
+    <w:p>
+      <w:pPr>
+        <w:shd w:val="clear" w:color="auto" w:fill="FFFFFF"/>
+        <w:bidi/>
+        <w:spacing w:after="0" w:line="450" w:lineRule="atLeast"/>
+        <w:jc w:val="both"/>
+        <w:textAlignment w:val="baseline"/>
+        <w:rPr>
+          <w:rFonts w:ascii="XeroSans" w:eastAsia="Times New Roman" w:hAnsi="XeroSans" w:cs="XeroSans"/>
+          <w:b/>
+          <w:bCs/>
+          <w:color w:val="00B050"/>
+          <w:sz w:val="20"/>
+          <w:szCs w:val="20"/>
+          <w:rtl/>
+          <w:lang w:bidi="fa-IR"/>
+        </w:rPr>
+      </w:pPr>
+      <w:r>
+        <w:rPr>
+          <w:rFonts w:ascii="XeroSans" w:eastAsia="Times New Roman" w:hAnsi="XeroSans" w:cs="XeroSans" w:hint="cs"/>
+          <w:b/>
+          <w:bCs/>
+          <w:color w:val="00B050"/>
+          <w:sz w:val="20"/>
+          <w:szCs w:val="20"/>
+          <w:rtl/>
+          <w:lang w:bidi="fa-IR"/>
+        </w:rPr>
+        <w:t xml:space="preserve">استفاده بهینه از </w:t>
+      </w:r>
+      <w:r>
+        <w:rPr>
+          <w:rFonts w:ascii="XeroSans" w:eastAsia="Times New Roman" w:hAnsi="XeroSans" w:cs="XeroSans" w:hint="cs"/>
+          <w:b/>
+          <w:bCs/>
+          <w:color w:val="00B050"/>
+          <w:sz w:val="20"/>
+          <w:szCs w:val="20"/>
+          <w:rtl/>
+          <w:lang w:bidi="fa-IR"/>
+        </w:rPr>
+        <w:t>زم</w:t>
+      </w:r>
+      <w:r>
+        <w:rPr>
+          <w:rFonts w:ascii="XeroSans" w:eastAsia="Times New Roman" w:hAnsi="XeroSans" w:cs="XeroSans" w:hint="cs"/>
+          <w:b/>
+          <w:bCs/>
+          <w:color w:val="00B050"/>
+          <w:sz w:val="20"/>
+          <w:szCs w:val="20"/>
+          <w:rtl/>
+          <w:lang w:bidi="fa-IR"/>
+        </w:rPr>
+        <w:t>ان و منابع</w:t>
+      </w:r>
+    </w:p>
+    <w:p>
+      <w:pPr>
+        <w:shd w:val="clear" w:color="auto" w:fill="FFFFFF"/>
+        <w:bidi/>
+        <w:spacing w:after="0" w:line="450" w:lineRule="atLeast"/>
+        <w:jc w:val="both"/>
+        <w:textAlignment w:val="baseline"/>
+        <w:rPr>
+          <w:rFonts w:ascii="XeroSans" w:eastAsia="Times New Roman" w:hAnsi="XeroSans" w:cs="XeroSans"/>
+          <w:color w:val="00B050"/>
+          <w:sz w:val="20"/>
+          <w:szCs w:val="20"/>
+          <w:rtl/>
+          <w:lang w:bidi="fa-IR"/>
+        </w:rPr>
+      </w:pPr>
+      <w:r>
+        <w:rPr>
+          <w:rFonts w:ascii="XeroSans" w:eastAsia="Times New Roman" w:hAnsi="XeroSans" w:cs="XeroSans" w:hint="cs"/>
+          <w:color w:val="00B050"/>
+          <w:sz w:val="20"/>
+          <w:szCs w:val="20"/>
+          <w:rtl/>
+          <w:lang w:bidi="fa-IR"/>
+        </w:rPr>
+        <w:t xml:space="preserve">زمان حقیقتاً </w:t>
       </w:r>
       <w:proofErr w:type="spellStart"/>
       <w:r>
         <w:rPr>
           <w:rFonts w:ascii="XeroSans" w:eastAsia="Times New Roman" w:hAnsi="XeroSans" w:cs="XeroSans" w:hint="cs"/>
-          <w:color w:val="444444"/>
-          <w:sz w:val="20"/>
-          <w:szCs w:val="20"/>
-          <w:rtl/>
-          <w:lang w:bidi="fa-IR"/>
-        </w:rPr>
-        <w:t>مطلوب‌تر</w:t>
+          <w:color w:val="00B050"/>
+          <w:sz w:val="20"/>
+          <w:szCs w:val="20"/>
+          <w:rtl/>
+          <w:lang w:bidi="fa-IR"/>
+        </w:rPr>
+        <w:t>باارزش‌ترین</w:t>
       </w:r>
       <w:proofErr w:type="spellEnd"/>
-    </w:p>
-    <w:p>
-      <w:pPr>
-        <w:shd w:val="clear" w:color="auto" w:fill="FFFFFF"/>
-        <w:bidi/>
-        <w:spacing w:after="0" w:line="450" w:lineRule="atLeast"/>
-        <w:jc w:val="both"/>
-        <w:textAlignment w:val="baseline"/>
-        <w:rPr>
-          <w:rFonts w:ascii="XeroSans" w:eastAsia="Times New Roman" w:hAnsi="XeroSans" w:cs="XeroSans"/>
-          <w:color w:val="444444"/>
-          <w:sz w:val="20"/>
-          <w:szCs w:val="20"/>
-          <w:rtl/>
-          <w:lang w:bidi="fa-IR"/>
-        </w:rPr>
-      </w:pPr>
+      <w:r>
+        <w:rPr>
+          <w:rFonts w:ascii="XeroSans" w:eastAsia="Times New Roman" w:hAnsi="XeroSans" w:cs="XeroSans" w:hint="cs"/>
+          <w:color w:val="00B050"/>
+          <w:sz w:val="20"/>
+          <w:szCs w:val="20"/>
+          <w:rtl/>
+          <w:lang w:bidi="fa-IR"/>
+        </w:rPr>
+        <w:t xml:space="preserve"> دارایی </w:t>
+      </w:r>
       <w:proofErr w:type="spellStart"/>
       <w:r>
         <w:rPr>
           <w:rFonts w:ascii="XeroSans" w:eastAsia="Times New Roman" w:hAnsi="XeroSans" w:cs="XeroSans" w:hint="cs"/>
-          <w:color w:val="444444"/>
-          <w:sz w:val="20"/>
-          <w:szCs w:val="20"/>
-          <w:rtl/>
-          <w:lang w:bidi="fa-IR"/>
-        </w:rPr>
-        <w:t>سوددهی</w:t>
+          <w:color w:val="00B050"/>
+          <w:sz w:val="20"/>
+          <w:szCs w:val="20"/>
+          <w:rtl/>
+          <w:lang w:bidi="fa-IR"/>
+        </w:rPr>
+        <w:t>شناخت</w:t>
+      </w:r>
+      <w:r>
+        <w:rPr>
+          <w:rFonts w:ascii="XeroSans" w:eastAsia="Times New Roman" w:hAnsi="XeroSans" w:cs="XeroSans" w:hint="cs"/>
+          <w:color w:val="00B050"/>
+          <w:sz w:val="20"/>
+          <w:szCs w:val="20"/>
+          <w:rtl/>
+          <w:lang w:bidi="fa-IR"/>
+        </w:rPr>
+        <w:t>ه‌شده</w:t>
       </w:r>
       <w:proofErr w:type="spellEnd"/>
       <w:r>
         <w:rPr>
           <w:rFonts w:ascii="XeroSans" w:eastAsia="Times New Roman" w:hAnsi="XeroSans" w:cs="XeroSans" w:hint="cs"/>
-          <w:color w:val="444444"/>
-          <w:sz w:val="20"/>
-          <w:szCs w:val="20"/>
-          <w:rtl/>
-          <w:lang w:bidi="fa-IR"/>
-        </w:rPr>
-        <w:t xml:space="preserve"> بالاتر</w:t>
-      </w:r>
-    </w:p>
-    <w:p>
-      <w:pPr>
-        <w:shd w:val="clear" w:color="auto" w:fill="FFFFFF"/>
-        <w:bidi/>
-        <w:spacing w:after="0" w:line="450" w:lineRule="atLeast"/>
-        <w:jc w:val="both"/>
-        <w:textAlignment w:val="baseline"/>
-        <w:rPr>
-          <w:rFonts w:ascii="XeroSans" w:eastAsia="Times New Roman" w:hAnsi="XeroSans" w:cs="XeroSans"/>
-          <w:color w:val="444444"/>
-          <w:sz w:val="20"/>
-          <w:szCs w:val="20"/>
-          <w:rtl/>
-          <w:lang w:bidi="fa-IR"/>
-        </w:rPr>
-      </w:pPr>
-    </w:p>
-    <w:p>
-      <w:pPr>
-        <w:shd w:val="clear" w:color="auto" w:fill="FFFFFF"/>
-        <w:bidi/>
-        <w:spacing w:after="0" w:line="450" w:lineRule="atLeast"/>
-        <w:jc w:val="both"/>
-        <w:textAlignment w:val="baseline"/>
-        <w:rPr>
-          <w:rFonts w:ascii="XeroSans" w:eastAsia="Times New Roman" w:hAnsi="XeroSans" w:cs="XeroSans"/>
-          <w:b/>
-          <w:bCs/>
-          <w:color w:val="444444"/>
-          <w:sz w:val="20"/>
-          <w:szCs w:val="20"/>
-          <w:rtl/>
-          <w:lang w:bidi="fa-IR"/>
-        </w:rPr>
-      </w:pPr>
-      <w:r>
-        <w:rPr>
-          <w:rFonts w:ascii="XeroSans" w:eastAsia="Times New Roman" w:hAnsi="XeroSans" w:cs="XeroSans" w:hint="cs"/>
-          <w:b/>
-          <w:bCs/>
-          <w:color w:val="444444"/>
-          <w:sz w:val="20"/>
-          <w:szCs w:val="20"/>
-          <w:rtl/>
-          <w:lang w:bidi="fa-IR"/>
-        </w:rPr>
-        <w:t>زمان و منابع خود را بهینه خرج کنید</w:t>
-      </w:r>
-    </w:p>
-    <w:p>
-      <w:pPr>
-        <w:shd w:val="clear" w:color="auto" w:fill="FFFFFF"/>
-        <w:bidi/>
-        <w:spacing w:after="0" w:line="450" w:lineRule="atLeast"/>
-        <w:jc w:val="both"/>
-        <w:textAlignment w:val="baseline"/>
-        <w:rPr>
-          <w:rFonts w:ascii="XeroSans" w:eastAsia="Times New Roman" w:hAnsi="XeroSans" w:cs="XeroSans"/>
-          <w:color w:val="444444"/>
-          <w:sz w:val="20"/>
-          <w:szCs w:val="20"/>
-          <w:rtl/>
-          <w:lang w:bidi="fa-IR"/>
-        </w:rPr>
-      </w:pPr>
-      <w:r>
-        <w:rPr>
-          <w:rFonts w:ascii="XeroSans" w:eastAsia="Times New Roman" w:hAnsi="XeroSans" w:cs="XeroSans" w:hint="cs"/>
-          <w:color w:val="444444"/>
-          <w:sz w:val="20"/>
-          <w:szCs w:val="20"/>
-          <w:rtl/>
-          <w:lang w:bidi="fa-IR"/>
-        </w:rPr>
-        <w:t xml:space="preserve">زمان حقیقتاً </w:t>
+          <w:color w:val="00B050"/>
+          <w:sz w:val="20"/>
+          <w:szCs w:val="20"/>
+          <w:rtl/>
+          <w:lang w:bidi="fa-IR"/>
+        </w:rPr>
+        <w:t>، به ویژه در حوزه کسب و کار است.</w:t>
+      </w:r>
+      <w:r>
+        <w:rPr>
+          <w:rFonts w:ascii="XeroSans" w:eastAsia="Times New Roman" w:hAnsi="XeroSans" w:cs="XeroSans" w:hint="cs"/>
+          <w:color w:val="00B050"/>
+          <w:sz w:val="20"/>
+          <w:szCs w:val="20"/>
+          <w:rtl/>
+          <w:lang w:bidi="fa-IR"/>
+        </w:rPr>
+        <w:t xml:space="preserve"> سی آر ام </w:t>
       </w:r>
       <w:proofErr w:type="spellStart"/>
       <w:r>
         <w:rPr>
           <w:rFonts w:ascii="XeroSans" w:eastAsia="Times New Roman" w:hAnsi="XeroSans" w:cs="XeroSans" w:hint="cs"/>
-          <w:color w:val="444444"/>
-          <w:sz w:val="20"/>
-          <w:szCs w:val="20"/>
-          <w:rtl/>
-          <w:lang w:bidi="fa-IR"/>
-        </w:rPr>
-        <w:t>باارزش‌ترین</w:t>
+          <w:color w:val="00B050"/>
+          <w:sz w:val="20"/>
+          <w:szCs w:val="20"/>
+          <w:rtl/>
+          <w:lang w:bidi="fa-IR"/>
+        </w:rPr>
+        <w:t>سرندیپ</w:t>
       </w:r>
       <w:proofErr w:type="spellEnd"/>
       <w:r>
         <w:rPr>
           <w:rFonts w:ascii="XeroSans" w:eastAsia="Times New Roman" w:hAnsi="XeroSans" w:cs="XeroSans" w:hint="cs"/>
-          <w:color w:val="444444"/>
-          <w:sz w:val="20"/>
-          <w:szCs w:val="20"/>
-          <w:rtl/>
-          <w:lang w:bidi="fa-IR"/>
-        </w:rPr>
-        <w:t xml:space="preserve"> دارایی </w:t>
+          <w:color w:val="00B050"/>
+          <w:sz w:val="20"/>
+          <w:szCs w:val="20"/>
+          <w:rtl/>
+          <w:lang w:bidi="fa-IR"/>
+        </w:rPr>
+        <w:t xml:space="preserve"> به شما این امکان را خواهد داد تا علاوه </w:t>
+      </w:r>
+      <w:r>
+        <w:rPr>
+          <w:rFonts w:ascii="XeroSans" w:eastAsia="Times New Roman" w:hAnsi="XeroSans" w:cs="XeroSans" w:hint="cs"/>
+          <w:color w:val="00B050"/>
+          <w:sz w:val="20"/>
+          <w:szCs w:val="20"/>
+          <w:rtl/>
+          <w:lang w:bidi="fa-IR"/>
+        </w:rPr>
+        <w:t xml:space="preserve">بر استفاده </w:t>
       </w:r>
       <w:proofErr w:type="spellStart"/>
       <w:r>
         <w:rPr>
           <w:rFonts w:ascii="XeroSans" w:eastAsia="Times New Roman" w:hAnsi="XeroSans" w:cs="XeroSans" w:hint="cs"/>
-          <w:color w:val="444444"/>
-          <w:sz w:val="20"/>
-          <w:szCs w:val="20"/>
-          <w:rtl/>
-          <w:lang w:bidi="fa-IR"/>
-        </w:rPr>
-        <w:t>شناخته‌شده</w:t>
+          <w:color w:val="00B050"/>
+          <w:sz w:val="20"/>
+          <w:szCs w:val="20"/>
+          <w:rtl/>
+          <w:lang w:bidi="fa-IR"/>
+        </w:rPr>
+        <w:t>بهینه‌تر</w:t>
       </w:r>
       <w:proofErr w:type="spellEnd"/>
       <w:r>
         <w:rPr>
           <w:rFonts w:ascii="XeroSans" w:eastAsia="Times New Roman" w:hAnsi="XeroSans" w:cs="XeroSans" w:hint="cs"/>
-          <w:color w:val="444444"/>
-          <w:sz w:val="20"/>
-          <w:szCs w:val="20"/>
-          <w:rtl/>
-          <w:lang w:bidi="fa-IR"/>
-        </w:rPr>
-        <w:t xml:space="preserve"> به ویژه در حوزه تجارت است؛ شما منابع و زمان خود را چگونه مدیریت و مصرف </w:t>
+          <w:color w:val="00B050"/>
+          <w:sz w:val="20"/>
+          <w:szCs w:val="20"/>
+          <w:rtl/>
+          <w:lang w:bidi="fa-IR"/>
+        </w:rPr>
+        <w:t xml:space="preserve"> از زمان و منابع خود</w:t>
+      </w:r>
+      <w:r>
+        <w:rPr>
+          <w:rFonts w:ascii="XeroSans" w:eastAsia="Times New Roman" w:hAnsi="XeroSans" w:cs="XeroSans" w:hint="cs"/>
+          <w:color w:val="00B050"/>
+          <w:sz w:val="20"/>
+          <w:szCs w:val="20"/>
+          <w:rtl/>
+          <w:lang w:bidi="fa-IR"/>
+        </w:rPr>
+        <w:t xml:space="preserve">، </w:t>
       </w:r>
       <w:proofErr w:type="spellStart"/>
       <w:r>
         <w:rPr>
           <w:rFonts w:ascii="XeroSans" w:eastAsia="Times New Roman" w:hAnsi="XeroSans" w:cs="XeroSans" w:hint="cs"/>
-          <w:color w:val="444444"/>
-          <w:sz w:val="20"/>
-          <w:szCs w:val="20"/>
-          <w:rtl/>
-          <w:lang w:bidi="fa-IR"/>
-        </w:rPr>
-        <w:t>می‌کنید</w:t>
+          <w:color w:val="00B050"/>
+          <w:sz w:val="20"/>
+          <w:szCs w:val="20"/>
+          <w:rtl/>
+          <w:lang w:bidi="fa-IR"/>
+        </w:rPr>
+        <w:t>فرصت‌ها</w:t>
       </w:r>
       <w:proofErr w:type="spellEnd"/>
       <w:r>
         <w:rPr>
           <w:rFonts w:ascii="XeroSans" w:eastAsia="Times New Roman" w:hAnsi="XeroSans" w:cs="XeroSans" w:hint="cs"/>
-          <w:color w:val="444444"/>
-          <w:sz w:val="20"/>
-          <w:szCs w:val="20"/>
-          <w:rtl/>
-          <w:lang w:bidi="fa-IR"/>
-        </w:rPr>
-        <w:t xml:space="preserve">؟ </w:t>
+          <w:color w:val="00B050"/>
+          <w:sz w:val="20"/>
+          <w:szCs w:val="20"/>
+          <w:rtl/>
+          <w:lang w:bidi="fa-IR"/>
+        </w:rPr>
+        <w:t xml:space="preserve"> و امکانات نوینی را خلق کنید.</w:t>
+      </w:r>
+    </w:p>
+    <w:p>
+      <w:pPr>
+        <w:shd w:val="clear" w:color="auto" w:fill="FFFFFF"/>
+        <w:bidi/>
+        <w:spacing w:after="0" w:line="450" w:lineRule="atLeast"/>
+        <w:jc w:val="both"/>
+        <w:textAlignment w:val="baseline"/>
+        <w:rPr>
+          <w:rFonts w:ascii="XeroSans" w:eastAsia="Times New Roman" w:hAnsi="XeroSans" w:cs="XeroSans"/>
+          <w:b/>
+          <w:bCs/>
+          <w:color w:val="444444"/>
+          <w:sz w:val="20"/>
+          <w:szCs w:val="20"/>
+          <w:rtl/>
+          <w:lang w:bidi="fa-IR"/>
+        </w:rPr>
+      </w:pPr>
+    </w:p>
+    <w:p>
+      <w:pPr>
+        <w:shd w:val="clear" w:color="auto" w:fill="FFFFFF"/>
+        <w:bidi/>
+        <w:spacing w:after="0" w:line="450" w:lineRule="atLeast"/>
+        <w:jc w:val="both"/>
+        <w:textAlignment w:val="baseline"/>
+        <w:rPr>
+          <w:rFonts w:ascii="XeroSans" w:eastAsia="Times New Roman" w:hAnsi="XeroSans" w:cs="XeroSans"/>
+          <w:b/>
+          <w:bCs/>
+          <w:color w:val="00B050"/>
+          <w:sz w:val="20"/>
+          <w:szCs w:val="20"/>
+          <w:rtl/>
+          <w:lang w:bidi="fa-IR"/>
+        </w:rPr>
+      </w:pPr>
+      <w:r>
+        <w:rPr>
+          <w:rFonts w:ascii="XeroSans" w:eastAsia="Times New Roman" w:hAnsi="XeroSans" w:cs="XeroSans" w:hint="cs"/>
+          <w:b/>
+          <w:bCs/>
+          <w:color w:val="00B050"/>
+          <w:sz w:val="20"/>
+          <w:szCs w:val="20"/>
+          <w:rtl/>
+          <w:lang w:bidi="fa-IR"/>
+        </w:rPr>
+        <w:t xml:space="preserve">افزایش </w:t>
       </w:r>
       <w:proofErr w:type="spellStart"/>
       <w:r>
         <w:rPr>
           <w:rFonts w:ascii="XeroSans" w:eastAsia="Times New Roman" w:hAnsi="XeroSans" w:cs="XeroSans" w:hint="cs"/>
-          <w:color w:val="444444"/>
-          <w:sz w:val="20"/>
-          <w:szCs w:val="20"/>
-          <w:rtl/>
-          <w:lang w:bidi="fa-IR"/>
-        </w:rPr>
-        <w:t>نرم‌افزار</w:t>
+          <w:b/>
+          <w:bCs/>
+          <w:color w:val="00B050"/>
+          <w:sz w:val="20"/>
+          <w:szCs w:val="20"/>
+          <w:rtl/>
+          <w:lang w:bidi="fa-IR"/>
+        </w:rPr>
+        <w:t>چشم‌گیر</w:t>
       </w:r>
       <w:proofErr w:type="spellEnd"/>
       <w:r>
         <w:rPr>
           <w:rFonts w:ascii="XeroSans" w:eastAsia="Times New Roman" w:hAnsi="XeroSans" w:cs="XeroSans" w:hint="cs"/>
-          <w:color w:val="444444"/>
-          <w:sz w:val="20"/>
-          <w:szCs w:val="20"/>
-          <w:rtl/>
-          <w:lang w:bidi="fa-IR"/>
-        </w:rPr>
-        <w:t xml:space="preserve"> مدیریت مشتریان </w:t>
-      </w:r>
-      <w:proofErr w:type="spellStart"/>
-      <w:r>
-        <w:rPr>
-          <w:rFonts w:ascii="XeroSans" w:eastAsia="Times New Roman" w:hAnsi="XeroSans" w:cs="XeroSans" w:hint="cs"/>
-          <w:color w:val="444444"/>
-          <w:sz w:val="20"/>
-          <w:szCs w:val="20"/>
-          <w:rtl/>
-          <w:lang w:bidi="fa-IR"/>
-        </w:rPr>
-        <w:t>سرندیپ</w:t>
-      </w:r>
-      <w:proofErr w:type="spellEnd"/>
-      <w:r>
-        <w:rPr>
-          <w:rFonts w:ascii="XeroSans" w:eastAsia="Times New Roman" w:hAnsi="XeroSans" w:cs="XeroSans" w:hint="cs"/>
-          <w:color w:val="444444"/>
+          <w:b/>
+          <w:bCs/>
+          <w:color w:val="00B050"/>
           <w:sz w:val="20"/>
           <w:szCs w:val="20"/>
           <w:rtl/>
@@ -1978,182 +2102,31 @@
         </w:rPr>
         <w:t xml:space="preserve"> </w:t>
       </w:r>
-      <w:proofErr w:type="spellStart"/>
-      <w:r>
-        <w:rPr>
-          <w:rFonts w:ascii="XeroSans" w:eastAsia="Times New Roman" w:hAnsi="XeroSans" w:cs="XeroSans" w:hint="cs"/>
-          <w:color w:val="444444"/>
-          <w:sz w:val="20"/>
-          <w:szCs w:val="20"/>
-          <w:rtl/>
-          <w:lang w:bidi="fa-IR"/>
-        </w:rPr>
-        <w:t>قطب‌نمای</w:t>
-      </w:r>
-      <w:proofErr w:type="spellEnd"/>
-      <w:r>
-        <w:rPr>
-          <w:rFonts w:ascii="XeroSans" w:eastAsia="Times New Roman" w:hAnsi="XeroSans" w:cs="XeroSans" w:hint="cs"/>
-          <w:color w:val="444444"/>
-          <w:sz w:val="20"/>
-          <w:szCs w:val="20"/>
-          <w:rtl/>
-          <w:lang w:bidi="fa-IR"/>
-        </w:rPr>
-        <w:t xml:space="preserve"> شما در مسیر توسعه کسب و کارتان خواهد بود. سی آر ام </w:t>
-      </w:r>
-      <w:proofErr w:type="spellStart"/>
-      <w:r>
-        <w:rPr>
-          <w:rFonts w:ascii="XeroSans" w:eastAsia="Times New Roman" w:hAnsi="XeroSans" w:cs="XeroSans" w:hint="cs"/>
-          <w:color w:val="444444"/>
-          <w:sz w:val="20"/>
-          <w:szCs w:val="20"/>
-          <w:rtl/>
-          <w:lang w:bidi="fa-IR"/>
-        </w:rPr>
-        <w:t>سرندیپ</w:t>
-      </w:r>
-      <w:proofErr w:type="spellEnd"/>
-      <w:r>
-        <w:rPr>
-          <w:rFonts w:ascii="XeroSans" w:eastAsia="Times New Roman" w:hAnsi="XeroSans" w:cs="XeroSans" w:hint="cs"/>
-          <w:color w:val="444444"/>
-          <w:sz w:val="20"/>
-          <w:szCs w:val="20"/>
-          <w:rtl/>
-          <w:lang w:bidi="fa-IR"/>
-        </w:rPr>
-        <w:t xml:space="preserve"> به شما این امکان را خواهد داد تا علاوه بر مصرف بهینه زمان و منابع موجود کسب و کارتان، </w:t>
-      </w:r>
-      <w:proofErr w:type="spellStart"/>
-      <w:r>
-        <w:rPr>
-          <w:rFonts w:ascii="XeroSans" w:eastAsia="Times New Roman" w:hAnsi="XeroSans" w:cs="XeroSans" w:hint="cs"/>
-          <w:color w:val="444444"/>
-          <w:sz w:val="20"/>
-          <w:szCs w:val="20"/>
-          <w:rtl/>
-          <w:lang w:bidi="fa-IR"/>
-        </w:rPr>
-        <w:t>فرصت‌ها</w:t>
-      </w:r>
-      <w:proofErr w:type="spellEnd"/>
-      <w:r>
-        <w:rPr>
-          <w:rFonts w:ascii="XeroSans" w:eastAsia="Times New Roman" w:hAnsi="XeroSans" w:cs="XeroSans" w:hint="cs"/>
-          <w:color w:val="444444"/>
-          <w:sz w:val="20"/>
-          <w:szCs w:val="20"/>
-          <w:rtl/>
-          <w:lang w:bidi="fa-IR"/>
-        </w:rPr>
-        <w:t xml:space="preserve"> و امکانات نوینی را خلق کنید.</w:t>
-      </w:r>
-    </w:p>
-    <w:p>
-      <w:pPr>
-        <w:shd w:val="clear" w:color="auto" w:fill="FFFFFF"/>
-        <w:bidi/>
-        <w:spacing w:after="0" w:line="450" w:lineRule="atLeast"/>
-        <w:jc w:val="both"/>
-        <w:textAlignment w:val="baseline"/>
-        <w:rPr>
-          <w:rFonts w:ascii="XeroSans" w:eastAsia="Times New Roman" w:hAnsi="XeroSans" w:cs="XeroSans"/>
-          <w:b/>
-          <w:bCs/>
-          <w:color w:val="444444"/>
-          <w:sz w:val="20"/>
-          <w:szCs w:val="20"/>
-          <w:rtl/>
-          <w:lang w:bidi="fa-IR"/>
-        </w:rPr>
-      </w:pPr>
-    </w:p>
-    <w:p>
-      <w:pPr>
-        <w:shd w:val="clear" w:color="auto" w:fill="FFFFFF"/>
-        <w:bidi/>
-        <w:spacing w:after="0" w:line="450" w:lineRule="atLeast"/>
-        <w:jc w:val="both"/>
-        <w:textAlignment w:val="baseline"/>
-        <w:rPr>
-          <w:rFonts w:ascii="XeroSans" w:eastAsia="Times New Roman" w:hAnsi="XeroSans" w:cs="XeroSans"/>
-          <w:b/>
-          <w:bCs/>
-          <w:color w:val="444444"/>
-          <w:sz w:val="20"/>
-          <w:szCs w:val="20"/>
-          <w:rtl/>
-          <w:lang w:bidi="fa-IR"/>
-        </w:rPr>
-      </w:pPr>
-      <w:r>
-        <w:rPr>
-          <w:rFonts w:ascii="XeroSans" w:eastAsia="Times New Roman" w:hAnsi="XeroSans" w:cs="XeroSans" w:hint="cs"/>
-          <w:b/>
-          <w:bCs/>
-          <w:color w:val="444444"/>
-          <w:sz w:val="20"/>
-          <w:szCs w:val="20"/>
-          <w:rtl/>
-          <w:lang w:bidi="fa-IR"/>
-        </w:rPr>
-        <w:t xml:space="preserve">میزان فروش کسب و کارتان را به شکل </w:t>
-      </w:r>
-      <w:proofErr w:type="spellStart"/>
-      <w:r>
-        <w:rPr>
-          <w:rFonts w:ascii="XeroSans" w:eastAsia="Times New Roman" w:hAnsi="XeroSans" w:cs="XeroSans" w:hint="cs"/>
-          <w:b/>
-          <w:bCs/>
-          <w:color w:val="444444"/>
-          <w:sz w:val="20"/>
-          <w:szCs w:val="20"/>
-          <w:rtl/>
-          <w:lang w:bidi="fa-IR"/>
-        </w:rPr>
-        <w:t>چشم</w:t>
-      </w:r>
-      <w:r>
-        <w:rPr>
-          <w:rFonts w:ascii="XeroSans" w:eastAsia="Times New Roman" w:hAnsi="XeroSans" w:cs="XeroSans" w:hint="cs"/>
-          <w:b/>
-          <w:bCs/>
-          <w:color w:val="444444"/>
-          <w:sz w:val="20"/>
-          <w:szCs w:val="20"/>
-          <w:rtl/>
-          <w:lang w:bidi="fa-IR"/>
-        </w:rPr>
-        <w:t>‌</w:t>
-      </w:r>
-      <w:r>
-        <w:rPr>
-          <w:rFonts w:ascii="XeroSans" w:eastAsia="Times New Roman" w:hAnsi="XeroSans" w:cs="XeroSans" w:hint="cs"/>
-          <w:b/>
-          <w:bCs/>
-          <w:color w:val="444444"/>
-          <w:sz w:val="20"/>
-          <w:szCs w:val="20"/>
-          <w:rtl/>
-          <w:lang w:bidi="fa-IR"/>
-        </w:rPr>
-        <w:t>گیری</w:t>
-      </w:r>
-      <w:proofErr w:type="spellEnd"/>
-      <w:r>
-        <w:rPr>
-          <w:rFonts w:ascii="XeroSans" w:eastAsia="Times New Roman" w:hAnsi="XeroSans" w:cs="XeroSans" w:hint="cs"/>
-          <w:b/>
-          <w:bCs/>
-          <w:color w:val="444444"/>
-          <w:sz w:val="20"/>
-          <w:szCs w:val="20"/>
-          <w:rtl/>
-          <w:lang w:bidi="fa-IR"/>
-        </w:rPr>
-        <w:t xml:space="preserve"> افزایش دهید</w:t>
+      <w:r>
+        <w:rPr>
+          <w:rFonts w:ascii="XeroSans" w:eastAsia="Times New Roman" w:hAnsi="XeroSans" w:cs="XeroSans" w:hint="cs"/>
+          <w:b/>
+          <w:bCs/>
+          <w:color w:val="00B050"/>
+          <w:sz w:val="20"/>
+          <w:szCs w:val="20"/>
+          <w:rtl/>
+          <w:lang w:bidi="fa-IR"/>
+        </w:rPr>
+        <w:t>میزان</w:t>
+      </w:r>
+      <w:r>
+        <w:rPr>
+          <w:rFonts w:ascii="XeroSans" w:eastAsia="Times New Roman" w:hAnsi="XeroSans" w:cs="XeroSans" w:hint="cs"/>
+          <w:b/>
+          <w:bCs/>
+          <w:color w:val="00B050"/>
+          <w:sz w:val="20"/>
+          <w:szCs w:val="20"/>
+          <w:rtl/>
+          <w:lang w:bidi="fa-IR"/>
+        </w:rPr>
+        <w:t xml:space="preserve"> فروش</w:t>
       </w:r>
     </w:p>
     <w:p>
@@ -5140,6 +5113,7 @@
           <w:szCs w:val="20"/>
           <w:rtl/>
         </w:rPr>
+        <w:lastRenderedPageBreak/>
         <w:t xml:space="preserve">اطلاعات کسب و کارتان </w:t>
       </w:r>
       <w:r>
@@ -5488,8 +5462,6 @@
           <w:rtl/>
         </w:rPr>
       </w:pPr>
-      <w:bookmarkStart w:id="0" w:name="_GoBack"/>
-      <w:bookmarkEnd w:id="0"/>
     </w:p>
     <w:p>
       <w:pPr>
@@ -6898,4 +6870,16 @@
     </a:ext>
   </a:extLst>
 </a:theme>
+</file>
+
+<file path=customXml/item1.xml><?xml version="1.0" encoding="utf-8"?>
+<b:Sources xmlns:b="http://schemas.openxmlformats.org/officeDocument/2006/bibliography" xmlns="http://schemas.openxmlformats.org/officeDocument/2006/bibliography" SelectedStyle="\APASixthEditionOfficeOnline.xsl" StyleName="APA" Version="6"/>
+</file>
+
+<file path=customXml/itemProps1.xml><?xml version="1.0" encoding="utf-8"?>
+<ds:datastoreItem xmlns:ds="http://schemas.openxmlformats.org/officeDocument/2006/customXml" ds:itemID="{68CE65BB-3A19-476A-973B-E7E02D774E41}">
+  <ds:schemaRefs>
+    <ds:schemaRef ds:uri="http://schemas.openxmlformats.org/officeDocument/2006/bibliography"/>
+  </ds:schemaRefs>
+</ds:datastoreItem>
 </file>
</xml_diff>